<commit_message>
doc update + domain model check
</commit_message>
<xml_diff>
--- a/docs/WIP/CP00.docx
+++ b/docs/WIP/CP00.docx
@@ -30,11 +30,9 @@
       <w:r>
         <w:t xml:space="preserve">: </w:t>
       </w:r>
-      <w:proofErr w:type="spellStart"/>
       <w:r>
         <w:t>Staffr</w:t>
       </w:r>
-      <w:proofErr w:type="spellEnd"/>
     </w:p>
     <w:p>
       <w:pPr>
@@ -92,12 +90,7 @@
         <w:pStyle w:val="Heading1"/>
       </w:pPr>
       <w:r>
-        <w:t>Possible func</w:t>
-      </w:r>
-      <w:bookmarkStart w:id="0" w:name="_GoBack"/>
-      <w:bookmarkEnd w:id="0"/>
-      <w:r>
-        <w:t>tionality</w:t>
+        <w:t>Possible functionality</w:t>
       </w:r>
     </w:p>
     <w:p>
@@ -203,7 +196,7 @@
           <w:b/>
           <w:i/>
         </w:rPr>
-        <w:t>Coordinator</w:t>
+        <w:t>Project leader</w:t>
       </w:r>
       <w:r>
         <w:t xml:space="preserve"> – Has the rights only to search for staff to assign to a project</w:t>
@@ -225,7 +218,15 @@
         <w:t>Standard User</w:t>
       </w:r>
       <w:r>
-        <w:t xml:space="preserve"> – Same as coordinator, but can only view own profile</w:t>
+        <w:t xml:space="preserve"> – Same as </w:t>
+      </w:r>
+      <w:r>
+        <w:t>project leader</w:t>
+      </w:r>
+      <w:bookmarkStart w:id="0" w:name="_GoBack"/>
+      <w:bookmarkEnd w:id="0"/>
+      <w:r>
+        <w:t>, but can only view own profile</w:t>
       </w:r>
     </w:p>
     <w:p>
@@ -269,15 +270,7 @@
         <w:t>, location</w:t>
       </w:r>
       <w:r>
-        <w:t xml:space="preserve"> and areas of expertise (</w:t>
-      </w:r>
-      <w:proofErr w:type="spellStart"/>
-      <w:r>
-        <w:t>resumé</w:t>
-      </w:r>
-      <w:proofErr w:type="spellEnd"/>
-      <w:r>
-        <w:t>).</w:t>
+        <w:t xml:space="preserve"> and areas of expertise (resumé).</w:t>
       </w:r>
     </w:p>
     <w:p>
@@ -487,21 +480,8 @@
     <w:r>
       <w:tab/>
     </w:r>
-    <w:proofErr w:type="spellStart"/>
     <w:r>
-      <w:t>Kryštof</w:t>
-    </w:r>
-    <w:proofErr w:type="spellEnd"/>
-    <w:r>
-      <w:t xml:space="preserve"> </w:t>
-    </w:r>
-    <w:proofErr w:type="spellStart"/>
-    <w:r>
-      <w:t>Sýkora</w:t>
-    </w:r>
-    <w:proofErr w:type="spellEnd"/>
-    <w:r>
-      <w:t>, Marek Szeles</w:t>
+      <w:t>Kryštof Sýkora, Marek Szeles</w:t>
     </w:r>
   </w:p>
 </w:hdr>
@@ -1109,7 +1089,7 @@
   <w:abstractNum w:abstractNumId="6" w15:restartNumberingAfterBreak="0">
     <w:nsid w:val="7BA11BE3"/>
     <w:multiLevelType w:val="multilevel"/>
-    <w:tmpl w:val="9942EBDC"/>
+    <w:tmpl w:val="68D08E30"/>
     <w:lvl w:ilvl="0">
       <w:start w:val="1"/>
       <w:numFmt w:val="decimal"/>

</xml_diff>